<commit_message>
Trabajo final Web Abanzado
</commit_message>
<xml_diff>
--- a/DescripcionProyecto.docx
+++ b/DescripcionProyecto.docx
@@ -152,8 +152,6 @@
           <w:szCs w:val="32"/>
         </w:rPr>
       </w:pPr>
-      <w:bookmarkStart w:id="0" w:name="_GoBack"/>
-      <w:bookmarkEnd w:id="0"/>
       <w:r>
         <w:rPr>
           <w:rFonts w:ascii="Arial Black" w:hAnsi="Arial Black" w:cs="Courier New"/>
@@ -214,23 +212,7 @@
           <w:sz w:val="24"/>
           <w:szCs w:val="24"/>
         </w:rPr>
-        <w:t>“</w:t>
-      </w:r>
-      <w:r>
-        <w:rPr>
-          <w:rFonts w:ascii="Times New Roman" w:hAnsi="Times New Roman" w:cs="Times New Roman"/>
-          <w:sz w:val="24"/>
-          <w:szCs w:val="24"/>
-        </w:rPr>
-        <w:t>Programador Web Inicial</w:t>
-      </w:r>
-      <w:r>
-        <w:rPr>
-          <w:rFonts w:ascii="Times New Roman" w:hAnsi="Times New Roman" w:cs="Times New Roman"/>
-          <w:sz w:val="24"/>
-          <w:szCs w:val="24"/>
-        </w:rPr>
-        <w:t>”, en dicho trabajo se realizó la página para una Librería.</w:t>
+        <w:t>“Programador Web Inicial”, en dicho trabajo se realizó la página para una Librería.</w:t>
       </w:r>
     </w:p>
     <w:p>
@@ -352,7 +334,6 @@
     <w:p>
       <w:pPr>
         <w:pStyle w:val="Textosinformato"/>
-        <w:ind w:firstLine="426"/>
         <w:jc w:val="both"/>
         <w:rPr>
           <w:rFonts w:ascii="Times New Roman" w:hAnsi="Times New Roman" w:cs="Times New Roman"/>
@@ -412,6 +393,14 @@
           <w:szCs w:val="24"/>
         </w:rPr>
         <w:t xml:space="preserve">, me vi </w:t>
+      </w:r>
+      <w:r>
+        <w:rPr>
+          <w:rFonts w:ascii="Times New Roman" w:hAnsi="Times New Roman" w:cs="Times New Roman"/>
+          <w:sz w:val="24"/>
+          <w:szCs w:val="24"/>
+        </w:rPr>
+        <w:t>l</w:t>
       </w:r>
       <w:r>
         <w:rPr>
@@ -864,23 +853,52 @@
           <w:sz w:val="24"/>
           <w:szCs w:val="24"/>
         </w:rPr>
-        <w:t>de realizar el login a la página</w:t>
-      </w:r>
-      <w:r>
-        <w:rPr>
-          <w:rFonts w:ascii="Times New Roman" w:hAnsi="Times New Roman" w:cs="Times New Roman"/>
-          <w:sz w:val="24"/>
-          <w:szCs w:val="24"/>
-        </w:rPr>
-        <w:t xml:space="preserve"> o de </w:t>
-      </w:r>
-      <w:r>
-        <w:rPr>
-          <w:rFonts w:ascii="Times New Roman" w:hAnsi="Times New Roman" w:cs="Times New Roman"/>
-          <w:sz w:val="24"/>
-          <w:szCs w:val="24"/>
-        </w:rPr>
-        <w:t xml:space="preserve">Registrarse como nuevo cliente, si aún no </w:t>
+        <w:t xml:space="preserve">de realizar el </w:t>
+      </w:r>
+      <w:proofErr w:type="spellStart"/>
+      <w:r>
+        <w:rPr>
+          <w:rFonts w:ascii="Times New Roman" w:hAnsi="Times New Roman" w:cs="Times New Roman"/>
+          <w:b/>
+          <w:sz w:val="24"/>
+          <w:szCs w:val="24"/>
+        </w:rPr>
+        <w:t>L</w:t>
+      </w:r>
+      <w:r>
+        <w:rPr>
+          <w:rFonts w:ascii="Times New Roman" w:hAnsi="Times New Roman" w:cs="Times New Roman"/>
+          <w:b/>
+          <w:sz w:val="24"/>
+          <w:szCs w:val="24"/>
+        </w:rPr>
+        <w:t>ogin</w:t>
+      </w:r>
+      <w:proofErr w:type="spellEnd"/>
+      <w:r>
+        <w:rPr>
+          <w:rFonts w:ascii="Times New Roman" w:hAnsi="Times New Roman" w:cs="Times New Roman"/>
+          <w:sz w:val="24"/>
+          <w:szCs w:val="24"/>
+        </w:rPr>
+        <w:t xml:space="preserve"> a la página o de </w:t>
+      </w:r>
+      <w:r>
+        <w:rPr>
+          <w:rFonts w:ascii="Times New Roman" w:hAnsi="Times New Roman" w:cs="Times New Roman"/>
+          <w:b/>
+          <w:sz w:val="24"/>
+          <w:szCs w:val="24"/>
+        </w:rPr>
+        <w:t>Registrarse</w:t>
+      </w:r>
+      <w:r>
+        <w:rPr>
+          <w:rFonts w:ascii="Times New Roman" w:hAnsi="Times New Roman" w:cs="Times New Roman"/>
+          <w:sz w:val="24"/>
+          <w:szCs w:val="24"/>
+        </w:rPr>
+        <w:t xml:space="preserve"> como nuevo cliente, si aún no </w:t>
       </w:r>
       <w:r>
         <w:rPr>
@@ -949,15 +967,95 @@
           <w:sz w:val="24"/>
           <w:szCs w:val="24"/>
         </w:rPr>
-        <w:t>designado a</w:t>
-      </w:r>
-      <w:r>
-        <w:rPr>
-          <w:rFonts w:ascii="Times New Roman" w:hAnsi="Times New Roman" w:cs="Times New Roman"/>
-          <w:sz w:val="24"/>
-          <w:szCs w:val="24"/>
-        </w:rPr>
-        <w:t xml:space="preserve"> de la página puede ingresar con un Email y una contraseña ya predefinida, que le da acceso a un listado de todos los clientes registrados</w:t>
+        <w:t xml:space="preserve">designado </w:t>
+      </w:r>
+      <w:r>
+        <w:rPr>
+          <w:rFonts w:ascii="Times New Roman" w:hAnsi="Times New Roman" w:cs="Times New Roman"/>
+          <w:sz w:val="24"/>
+          <w:szCs w:val="24"/>
+        </w:rPr>
+        <w:t xml:space="preserve">de la página puede ingresar con un </w:t>
+      </w:r>
+      <w:r>
+        <w:rPr>
+          <w:rFonts w:ascii="Times New Roman" w:hAnsi="Times New Roman" w:cs="Times New Roman"/>
+          <w:sz w:val="24"/>
+          <w:szCs w:val="24"/>
+        </w:rPr>
+        <w:t>e</w:t>
+      </w:r>
+      <w:bookmarkStart w:id="0" w:name="_GoBack"/>
+      <w:bookmarkEnd w:id="0"/>
+      <w:r>
+        <w:rPr>
+          <w:rFonts w:ascii="Times New Roman" w:hAnsi="Times New Roman" w:cs="Times New Roman"/>
+          <w:sz w:val="24"/>
+          <w:szCs w:val="24"/>
+        </w:rPr>
+        <w:t>mail y una contraseña ya predefinida</w:t>
+      </w:r>
+      <w:r>
+        <w:rPr>
+          <w:rFonts w:ascii="Times New Roman" w:hAnsi="Times New Roman" w:cs="Times New Roman"/>
+          <w:sz w:val="24"/>
+          <w:szCs w:val="24"/>
+        </w:rPr>
+        <w:t xml:space="preserve"> (</w:t>
+      </w:r>
+      <w:r>
+        <w:rPr>
+          <w:rFonts w:ascii="Times New Roman" w:hAnsi="Times New Roman" w:cs="Times New Roman"/>
+          <w:i/>
+          <w:sz w:val="24"/>
+          <w:szCs w:val="24"/>
+          <w:u w:val="single"/>
+        </w:rPr>
+        <w:t>email</w:t>
+      </w:r>
+      <w:r>
+        <w:rPr>
+          <w:rFonts w:ascii="Times New Roman" w:hAnsi="Times New Roman" w:cs="Times New Roman"/>
+          <w:i/>
+          <w:sz w:val="24"/>
+          <w:szCs w:val="24"/>
+        </w:rPr>
+        <w:t xml:space="preserve">:admin@admin.com, </w:t>
+      </w:r>
+      <w:r>
+        <w:rPr>
+          <w:rFonts w:ascii="Times New Roman" w:hAnsi="Times New Roman" w:cs="Times New Roman"/>
+          <w:i/>
+          <w:sz w:val="24"/>
+          <w:szCs w:val="24"/>
+          <w:u w:val="single"/>
+        </w:rPr>
+        <w:t>password</w:t>
+      </w:r>
+      <w:r>
+        <w:rPr>
+          <w:rFonts w:ascii="Times New Roman" w:hAnsi="Times New Roman" w:cs="Times New Roman"/>
+          <w:i/>
+          <w:sz w:val="24"/>
+          <w:szCs w:val="24"/>
+        </w:rPr>
+        <w:t>:Administrador</w:t>
+      </w:r>
+      <w:r>
+        <w:rPr>
+          <w:rFonts w:ascii="Times New Roman" w:hAnsi="Times New Roman" w:cs="Times New Roman"/>
+          <w:sz w:val="24"/>
+          <w:szCs w:val="24"/>
+        </w:rPr>
+        <w:t>)</w:t>
+      </w:r>
+      <w:r>
+        <w:rPr>
+          <w:rFonts w:ascii="Times New Roman" w:hAnsi="Times New Roman" w:cs="Times New Roman"/>
+          <w:sz w:val="24"/>
+          <w:szCs w:val="24"/>
+        </w:rPr>
+        <w:t>, que le da acceso a un listado de todos los clientes registrados</w:t>
       </w:r>
       <w:r>
         <w:rPr>

</xml_diff>